<commit_message>
Adjunto portada correcta en el doc
</commit_message>
<xml_diff>
--- a/DOCS/Ejem. Cada Metodo Con Json.docx
+++ b/DOCS/Ejem. Cada Metodo Con Json.docx
@@ -1,6 +1,6 @@
 
 <file path=word/document.xml><?xml version="1.0" encoding="utf-8"?>
-<w:document xmlns:wpc="http://schemas.microsoft.com/office/word/2010/wordprocessingCanvas" xmlns:cx="http://schemas.microsoft.com/office/drawing/2014/chartex" xmlns:cx1="http://schemas.microsoft.com/office/drawing/2015/9/8/chartex" xmlns:cx2="http://schemas.microsoft.com/office/drawing/2015/10/21/chartex" xmlns:cx3="http://schemas.microsoft.com/office/drawing/2016/5/9/chartex" xmlns:cx4="http://schemas.microsoft.com/office/drawing/2016/5/10/chartex" xmlns:cx5="http://schemas.microsoft.com/office/drawing/2016/5/11/chartex" xmlns:cx6="http://schemas.microsoft.com/office/drawing/2016/5/12/chartex" xmlns:cx7="http://schemas.microsoft.com/office/drawing/2016/5/13/chartex" xmlns:cx8="http://schemas.microsoft.com/office/drawing/2016/5/14/chartex" xmlns:mc="http://schemas.openxmlformats.org/markup-compatibility/2006" xmlns:aink="http://schemas.microsoft.com/office/drawing/2016/ink" xmlns:am3d="http://schemas.microsoft.com/office/drawing/2017/model3d" xmlns:o="urn:schemas-microsoft-com:office:office" xmlns:oel="http://schemas.microsoft.com/office/2019/extlst" xmlns:r="http://schemas.openxmlformats.org/officeDocument/2006/relationships" xmlns:m="http://schemas.openxmlformats.org/officeDocument/2006/math" xmlns:v="urn:schemas-microsoft-com:vml" xmlns:wp14="http://schemas.microsoft.com/office/word/2010/wordprocessingDrawing" xmlns:wp="http://schemas.openxmlformats.org/drawingml/2006/wordprocessingDrawing" xmlns:w10="urn:schemas-microsoft-com:office:word" xmlns:w="http://schemas.openxmlformats.org/wordprocessingml/2006/main" xmlns:w14="http://schemas.microsoft.com/office/word/2010/wordml" xmlns:w15="http://schemas.microsoft.com/office/word/2012/wordml" xmlns:w16cex="http://schemas.microsoft.com/office/word/2018/wordml/cex" xmlns:w16cid="http://schemas.microsoft.com/office/word/2016/wordml/cid" xmlns:w16="http://schemas.microsoft.com/office/word/2018/wordml" xmlns:w16du="http://schemas.microsoft.com/office/word/2023/wordml/word16du" xmlns:w16sdtdh="http://schemas.microsoft.com/office/word/2020/wordml/sdtdatahash" xmlns:w16sdtfl="http://schemas.microsoft.com/office/word/2024/wordml/sdtformatlock" xmlns:w16se="http://schemas.microsoft.com/office/word/2015/wordml/symex" xmlns:wpg="http://schemas.microsoft.com/office/word/2010/wordprocessingGroup" xmlns:wpi="http://schemas.microsoft.com/office/word/2010/wordprocessingInk" xmlns:wne="http://schemas.microsoft.com/office/word/2006/wordml" xmlns:wps="http://schemas.microsoft.com/office/word/2010/wordprocessingShape" mc:Ignorable="w14 w15 w16se w16cid w16 w16cex w16sdtdh w16sdtfl w16du wp14">
+<w:document xmlns:wpc="http://schemas.microsoft.com/office/word/2010/wordprocessingCanvas" xmlns:cx="http://schemas.microsoft.com/office/drawing/2014/chartex" xmlns:cx1="http://schemas.microsoft.com/office/drawing/2015/9/8/chartex" xmlns:cx2="http://schemas.microsoft.com/office/drawing/2015/10/21/chartex" xmlns:cx3="http://schemas.microsoft.com/office/drawing/2016/5/9/chartex" xmlns:cx4="http://schemas.microsoft.com/office/drawing/2016/5/10/chartex" xmlns:cx5="http://schemas.microsoft.com/office/drawing/2016/5/11/chartex" xmlns:cx6="http://schemas.microsoft.com/office/drawing/2016/5/12/chartex" xmlns:cx7="http://schemas.microsoft.com/office/drawing/2016/5/13/chartex" xmlns:cx8="http://schemas.microsoft.com/office/drawing/2016/5/14/chartex" xmlns:mc="http://schemas.openxmlformats.org/markup-compatibility/2006" xmlns:aink="http://schemas.microsoft.com/office/drawing/2016/ink" xmlns:am3d="http://schemas.microsoft.com/office/drawing/2017/model3d" xmlns:o="urn:schemas-microsoft-com:office:office" xmlns:r="http://schemas.openxmlformats.org/officeDocument/2006/relationships" xmlns:m="http://schemas.openxmlformats.org/officeDocument/2006/math" xmlns:v="urn:schemas-microsoft-com:vml" xmlns:wp14="http://schemas.microsoft.com/office/word/2010/wordprocessingDrawing" xmlns:wp="http://schemas.openxmlformats.org/drawingml/2006/wordprocessingDrawing" xmlns:w10="urn:schemas-microsoft-com:office:word" xmlns:w="http://schemas.openxmlformats.org/wordprocessingml/2006/main" xmlns:w14="http://schemas.microsoft.com/office/word/2010/wordml" xmlns:w15="http://schemas.microsoft.com/office/word/2012/wordml" xmlns:w16cex="http://schemas.microsoft.com/office/word/2018/wordml/cex" xmlns:w16cid="http://schemas.microsoft.com/office/word/2016/wordml/cid" xmlns:w16="http://schemas.microsoft.com/office/word/2018/wordml" xmlns:w16sdtdh="http://schemas.microsoft.com/office/word/2020/wordml/sdtdatahash" xmlns:w16se="http://schemas.microsoft.com/office/word/2015/wordml/symex" xmlns:wpg="http://schemas.microsoft.com/office/word/2010/wordprocessingGroup" xmlns:wpi="http://schemas.microsoft.com/office/word/2010/wordprocessingInk" xmlns:wne="http://schemas.microsoft.com/office/word/2006/wordml" xmlns:wps="http://schemas.microsoft.com/office/word/2010/wordprocessingShape" mc:Ignorable="w14 w15 w16se w16cid w16 w16cex w16sdtdh wp14">
   <w:body>
     <w:p>
       <w:pPr>
@@ -19,6 +19,7 @@
           <w:szCs w:val="24"/>
         </w:rPr>
       </w:pPr>
+      <w:proofErr w:type="gramStart"/>
       <w:r>
         <w:rPr>
           <w:b/>
@@ -37,7 +38,18 @@
           <w:szCs w:val="24"/>
           <w:lang w:val="es-ES"/>
         </w:rPr>
-        <w:t>POST....</w:t>
+        <w:t>POST</w:t>
+      </w:r>
+      <w:proofErr w:type="gramEnd"/>
+      <w:r>
+        <w:rPr>
+          <w:b/>
+          <w:bCs/>
+          <w:sz w:val="28"/>
+          <w:szCs w:val="24"/>
+          <w:lang w:val="es-ES"/>
+        </w:rPr>
+        <w:t>....</w:t>
       </w:r>
       <w:r>
         <w:rPr>
@@ -56,17 +68,38 @@
           <w:sz w:val="28"/>
           <w:szCs w:val="24"/>
         </w:rPr>
-        <w:t>/api/admin/producto/crear</w:t>
-      </w:r>
-    </w:p>
-    <w:p>
-      <w:pPr>
-        <w:rPr>
-          <w:szCs w:val="24"/>
-        </w:rPr>
-      </w:pPr>
-      <w:r>
-        <w:rPr>
+        <w:t>/api/</w:t>
+      </w:r>
+      <w:proofErr w:type="spellStart"/>
+      <w:r>
+        <w:rPr>
+          <w:b/>
+          <w:bCs/>
+          <w:sz w:val="28"/>
+          <w:szCs w:val="24"/>
+        </w:rPr>
+        <w:t>admin</w:t>
+      </w:r>
+      <w:proofErr w:type="spellEnd"/>
+      <w:r>
+        <w:rPr>
+          <w:b/>
+          <w:bCs/>
+          <w:sz w:val="28"/>
+          <w:szCs w:val="24"/>
+        </w:rPr>
+        <w:t>/producto/crear</w:t>
+      </w:r>
+    </w:p>
+    <w:p>
+      <w:pPr>
+        <w:rPr>
+          <w:szCs w:val="24"/>
+        </w:rPr>
+      </w:pPr>
+      <w:r>
+        <w:rPr>
+          <w:noProof/>
           <w:szCs w:val="24"/>
         </w:rPr>
         <w:drawing>
@@ -121,6 +154,7 @@
           <w:lang w:val="es-ES"/>
         </w:rPr>
       </w:pPr>
+      <w:proofErr w:type="gramStart"/>
       <w:r>
         <w:rPr>
           <w:b/>
@@ -141,15 +175,38 @@
         </w:rPr>
         <w:t>PATCH</w:t>
       </w:r>
-      <w:r>
-        <w:rPr>
-          <w:b/>
-          <w:bCs/>
-          <w:sz w:val="28"/>
-          <w:szCs w:val="24"/>
-          <w:lang w:val="es-ES"/>
-        </w:rPr>
-        <w:t>.... /api/admin/</w:t>
+      <w:proofErr w:type="gramEnd"/>
+      <w:r>
+        <w:rPr>
+          <w:b/>
+          <w:bCs/>
+          <w:sz w:val="28"/>
+          <w:szCs w:val="24"/>
+          <w:lang w:val="es-ES"/>
+        </w:rPr>
+        <w:t>.... /api/</w:t>
+      </w:r>
+      <w:proofErr w:type="spellStart"/>
+      <w:r>
+        <w:rPr>
+          <w:b/>
+          <w:bCs/>
+          <w:sz w:val="28"/>
+          <w:szCs w:val="24"/>
+          <w:lang w:val="es-ES"/>
+        </w:rPr>
+        <w:t>admin</w:t>
+      </w:r>
+      <w:proofErr w:type="spellEnd"/>
+      <w:r>
+        <w:rPr>
+          <w:b/>
+          <w:bCs/>
+          <w:sz w:val="28"/>
+          <w:szCs w:val="24"/>
+          <w:lang w:val="es-ES"/>
+        </w:rPr>
+        <w:t>/</w:t>
       </w:r>
       <w:r>
         <w:rPr>
@@ -176,6 +233,7 @@
         <w:rPr>
           <w:b/>
           <w:bCs/>
+          <w:noProof/>
           <w:sz w:val="28"/>
           <w:szCs w:val="24"/>
           <w:lang w:val="en-US"/>
@@ -232,15 +290,49 @@
           <w:lang w:val="es-ES"/>
         </w:rPr>
       </w:pPr>
-      <w:r>
-        <w:rPr>
-          <w:b/>
-          <w:bCs/>
-          <w:sz w:val="28"/>
-          <w:szCs w:val="24"/>
-          <w:lang w:val="es-ES"/>
-        </w:rPr>
-        <w:t>URL:PATCH.... /api/admin/</w:t>
+      <w:proofErr w:type="gramStart"/>
+      <w:r>
+        <w:rPr>
+          <w:b/>
+          <w:bCs/>
+          <w:sz w:val="28"/>
+          <w:szCs w:val="24"/>
+          <w:lang w:val="es-ES"/>
+        </w:rPr>
+        <w:t>URL:PATCH</w:t>
+      </w:r>
+      <w:proofErr w:type="gramEnd"/>
+      <w:r>
+        <w:rPr>
+          <w:b/>
+          <w:bCs/>
+          <w:sz w:val="28"/>
+          <w:szCs w:val="24"/>
+          <w:lang w:val="es-ES"/>
+        </w:rPr>
+        <w:t>.... /api/</w:t>
+      </w:r>
+      <w:proofErr w:type="spellStart"/>
+      <w:r>
+        <w:rPr>
+          <w:b/>
+          <w:bCs/>
+          <w:sz w:val="28"/>
+          <w:szCs w:val="24"/>
+          <w:lang w:val="es-ES"/>
+        </w:rPr>
+        <w:t>admin</w:t>
+      </w:r>
+      <w:proofErr w:type="spellEnd"/>
+      <w:r>
+        <w:rPr>
+          <w:b/>
+          <w:bCs/>
+          <w:sz w:val="28"/>
+          <w:szCs w:val="24"/>
+          <w:lang w:val="es-ES"/>
+        </w:rPr>
+        <w:t>/</w:t>
       </w:r>
       <w:r>
         <w:rPr>
@@ -282,6 +374,7 @@
       </w:pPr>
       <w:r>
         <w:rPr>
+          <w:noProof/>
           <w:szCs w:val="24"/>
           <w:lang w:val="en-US"/>
         </w:rPr>
@@ -347,16 +440,40 @@
           <w:szCs w:val="24"/>
         </w:rPr>
       </w:pPr>
-      <w:r>
-        <w:rPr>
-          <w:b/>
-          <w:bCs/>
-          <w:sz w:val="28"/>
-          <w:szCs w:val="24"/>
-          <w:lang w:val="es-ES"/>
-        </w:rPr>
-        <w:t>URL:PATCH.... /api/admin</w:t>
-      </w:r>
+      <w:proofErr w:type="gramStart"/>
+      <w:r>
+        <w:rPr>
+          <w:b/>
+          <w:bCs/>
+          <w:sz w:val="28"/>
+          <w:szCs w:val="24"/>
+          <w:lang w:val="es-ES"/>
+        </w:rPr>
+        <w:t>URL:PATCH</w:t>
+      </w:r>
+      <w:proofErr w:type="gramEnd"/>
+      <w:r>
+        <w:rPr>
+          <w:b/>
+          <w:bCs/>
+          <w:sz w:val="28"/>
+          <w:szCs w:val="24"/>
+          <w:lang w:val="es-ES"/>
+        </w:rPr>
+        <w:t>.... /api/</w:t>
+      </w:r>
+      <w:proofErr w:type="spellStart"/>
+      <w:r>
+        <w:rPr>
+          <w:b/>
+          <w:bCs/>
+          <w:sz w:val="28"/>
+          <w:szCs w:val="24"/>
+          <w:lang w:val="es-ES"/>
+        </w:rPr>
+        <w:t>admin</w:t>
+      </w:r>
+      <w:proofErr w:type="spellEnd"/>
       <w:r>
         <w:rPr>
           <w:b/>
@@ -375,6 +492,7 @@
       </w:pPr>
       <w:r>
         <w:rPr>
+          <w:noProof/>
           <w:lang w:val="es-ES"/>
         </w:rPr>
         <w:drawing>
@@ -456,36 +574,51 @@
           <w:lang w:val="es-ES"/>
         </w:rPr>
       </w:pPr>
-      <w:r>
-        <w:rPr>
-          <w:b/>
-          <w:bCs/>
-          <w:sz w:val="28"/>
-          <w:szCs w:val="24"/>
-          <w:lang w:val="es-ES"/>
-        </w:rPr>
-        <w:t>URL:</w:t>
-      </w:r>
-      <w:r>
-        <w:rPr>
-          <w:b/>
-          <w:bCs/>
-          <w:sz w:val="28"/>
-          <w:szCs w:val="24"/>
-          <w:lang w:val="es-ES"/>
-        </w:rPr>
-        <w:t>GET</w:t>
-      </w:r>
-      <w:r>
-        <w:rPr>
-          <w:b/>
-          <w:bCs/>
-          <w:sz w:val="28"/>
-          <w:szCs w:val="24"/>
-          <w:lang w:val="es-ES"/>
-        </w:rPr>
-        <w:t>.... /api/admin/producto/</w:t>
-      </w:r>
+      <w:proofErr w:type="gramStart"/>
+      <w:r>
+        <w:rPr>
+          <w:b/>
+          <w:bCs/>
+          <w:sz w:val="28"/>
+          <w:szCs w:val="24"/>
+          <w:lang w:val="es-ES"/>
+        </w:rPr>
+        <w:t>URL:GET</w:t>
+      </w:r>
+      <w:proofErr w:type="gramEnd"/>
+      <w:r>
+        <w:rPr>
+          <w:b/>
+          <w:bCs/>
+          <w:sz w:val="28"/>
+          <w:szCs w:val="24"/>
+          <w:lang w:val="es-ES"/>
+        </w:rPr>
+        <w:t>.... /api/</w:t>
+      </w:r>
+      <w:proofErr w:type="spellStart"/>
+      <w:r>
+        <w:rPr>
+          <w:b/>
+          <w:bCs/>
+          <w:sz w:val="28"/>
+          <w:szCs w:val="24"/>
+          <w:lang w:val="es-ES"/>
+        </w:rPr>
+        <w:t>admin</w:t>
+      </w:r>
+      <w:proofErr w:type="spellEnd"/>
+      <w:r>
+        <w:rPr>
+          <w:b/>
+          <w:bCs/>
+          <w:sz w:val="28"/>
+          <w:szCs w:val="24"/>
+          <w:lang w:val="es-ES"/>
+        </w:rPr>
+        <w:t>/producto/</w:t>
+      </w:r>
+      <w:proofErr w:type="spellStart"/>
       <w:r>
         <w:rPr>
           <w:b/>
@@ -496,12 +629,16 @@
         </w:rPr>
         <w:t>obtenerTodos</w:t>
       </w:r>
+      <w:proofErr w:type="spellEnd"/>
     </w:p>
     <w:p>
       <w:pPr>
         <w:pStyle w:val="Ttulo1"/>
       </w:pPr>
       <w:r>
+        <w:rPr>
+          <w:noProof/>
+        </w:rPr>
         <w:drawing>
           <wp:inline distT="0" distB="0" distL="0" distR="0" wp14:anchorId="560F8333" wp14:editId="465FC75B">
             <wp:extent cx="2700395" cy="2595671"/>
@@ -554,16 +691,15 @@
           <w:bCs/>
           <w:sz w:val="28"/>
           <w:szCs w:val="24"/>
-          <w:lang w:val="en-US"/>
-        </w:rPr>
-      </w:pPr>
-      <w:r>
-        <w:rPr>
-          <w:b/>
-          <w:bCs/>
-          <w:sz w:val="28"/>
-          <w:szCs w:val="24"/>
-          <w:lang w:val="en-US"/>
+        </w:rPr>
+      </w:pPr>
+      <w:proofErr w:type="gramStart"/>
+      <w:r>
+        <w:rPr>
+          <w:b/>
+          <w:bCs/>
+          <w:sz w:val="28"/>
+          <w:szCs w:val="24"/>
         </w:rPr>
         <w:t>URL:</w:t>
       </w:r>
@@ -573,27 +709,45 @@
           <w:bCs/>
           <w:sz w:val="28"/>
           <w:szCs w:val="24"/>
-          <w:lang w:val="en-US"/>
         </w:rPr>
         <w:t>PATCH</w:t>
       </w:r>
-      <w:r>
-        <w:rPr>
-          <w:b/>
-          <w:bCs/>
-          <w:sz w:val="28"/>
-          <w:szCs w:val="24"/>
-          <w:lang w:val="en-US"/>
-        </w:rPr>
-        <w:t>.... /api/admin/</w:t>
-      </w:r>
-      <w:r>
-        <w:rPr>
-          <w:b/>
-          <w:bCs/>
-          <w:sz w:val="28"/>
-          <w:szCs w:val="24"/>
-          <w:lang w:val="en-US"/>
+      <w:proofErr w:type="gramEnd"/>
+      <w:r>
+        <w:rPr>
+          <w:b/>
+          <w:bCs/>
+          <w:sz w:val="28"/>
+          <w:szCs w:val="24"/>
+        </w:rPr>
+        <w:t>.... /api/</w:t>
+      </w:r>
+      <w:proofErr w:type="spellStart"/>
+      <w:r>
+        <w:rPr>
+          <w:b/>
+          <w:bCs/>
+          <w:sz w:val="28"/>
+          <w:szCs w:val="24"/>
+        </w:rPr>
+        <w:t>admin</w:t>
+      </w:r>
+      <w:proofErr w:type="spellEnd"/>
+      <w:r>
+        <w:rPr>
+          <w:b/>
+          <w:bCs/>
+          <w:sz w:val="28"/>
+          <w:szCs w:val="24"/>
+        </w:rPr>
+        <w:t>/</w:t>
+      </w:r>
+      <w:r>
+        <w:rPr>
+          <w:b/>
+          <w:bCs/>
+          <w:sz w:val="28"/>
+          <w:szCs w:val="24"/>
         </w:rPr>
         <w:t>producto/mod/{id}</w:t>
       </w:r>
@@ -608,23 +762,18 @@
         <w:rPr>
           <w:lang w:val="es-ES"/>
         </w:rPr>
-        <w:t xml:space="preserve">Ruta Ejemplo:   </w:t>
-      </w:r>
-      <w:r>
-        <w:rPr>
-          <w:lang w:val="es-ES"/>
-        </w:rPr>
-        <w:t>http://tu-servidor:8080/producto/mod/42</w:t>
-      </w:r>
-    </w:p>
-    <w:p>
-      <w:pPr>
-        <w:rPr>
-          <w:lang w:val="es-ES"/>
-        </w:rPr>
-      </w:pPr>
-      <w:r>
-        <w:rPr>
+        <w:t>Ruta Ejemplo:   http://tu-servidor:8080/producto/mod/42</w:t>
+      </w:r>
+    </w:p>
+    <w:p>
+      <w:pPr>
+        <w:rPr>
+          <w:lang w:val="es-ES"/>
+        </w:rPr>
+      </w:pPr>
+      <w:r>
+        <w:rPr>
+          <w:noProof/>
           <w:lang w:val="es-ES"/>
         </w:rPr>
         <w:drawing>
@@ -674,17 +823,60 @@
         <w:rPr>
           <w:lang w:val="es-ES"/>
         </w:rPr>
-        <w:t>Tiene dos formas de pasar los atributos, una pasa todos (incluso los que ya tenia) o dos pasa menos cantidad de parámetros y el backend procesa los que no son null:</w:t>
-      </w:r>
-    </w:p>
-    <w:p>
-      <w:pPr>
-        <w:rPr>
-          <w:lang w:val="es-ES"/>
-        </w:rPr>
-      </w:pPr>
-      <w:r>
-        <w:rPr>
+        <w:t xml:space="preserve">Tiene dos formas de pasar los atributos, una pasa todos (incluso los que ya </w:t>
+      </w:r>
+      <w:proofErr w:type="spellStart"/>
+      <w:r>
+        <w:rPr>
+          <w:lang w:val="es-ES"/>
+        </w:rPr>
+        <w:t>tenia</w:t>
+      </w:r>
+      <w:proofErr w:type="spellEnd"/>
+      <w:r>
+        <w:rPr>
+          <w:lang w:val="es-ES"/>
+        </w:rPr>
+        <w:t xml:space="preserve">) o </w:t>
+      </w:r>
+      <w:proofErr w:type="gramStart"/>
+      <w:r>
+        <w:rPr>
+          <w:lang w:val="es-ES"/>
+        </w:rPr>
+        <w:t>dos pasa</w:t>
+      </w:r>
+      <w:proofErr w:type="gramEnd"/>
+      <w:r>
+        <w:rPr>
+          <w:lang w:val="es-ES"/>
+        </w:rPr>
+        <w:t xml:space="preserve"> menos cantidad de parámetros y el backend procesa los que no son </w:t>
+      </w:r>
+      <w:proofErr w:type="spellStart"/>
+      <w:r>
+        <w:rPr>
+          <w:lang w:val="es-ES"/>
+        </w:rPr>
+        <w:t>null</w:t>
+      </w:r>
+      <w:proofErr w:type="spellEnd"/>
+      <w:r>
+        <w:rPr>
+          <w:lang w:val="es-ES"/>
+        </w:rPr>
+        <w:t>:</w:t>
+      </w:r>
+    </w:p>
+    <w:p>
+      <w:pPr>
+        <w:rPr>
+          <w:lang w:val="es-ES"/>
+        </w:rPr>
+      </w:pPr>
+      <w:r>
+        <w:rPr>
+          <w:noProof/>
           <w:lang w:val="es-ES"/>
         </w:rPr>
         <w:drawing>
@@ -743,6 +935,7 @@
           <w:lang w:val="en-US"/>
         </w:rPr>
       </w:pPr>
+      <w:proofErr w:type="gramStart"/>
       <w:r>
         <w:rPr>
           <w:b/>
@@ -763,15 +956,38 @@
         </w:rPr>
         <w:t>POST</w:t>
       </w:r>
-      <w:r>
-        <w:rPr>
-          <w:b/>
-          <w:bCs/>
-          <w:sz w:val="28"/>
-          <w:szCs w:val="24"/>
-          <w:lang w:val="en-US"/>
-        </w:rPr>
-        <w:t>.... /api/admin</w:t>
+      <w:proofErr w:type="gramEnd"/>
+      <w:r>
+        <w:rPr>
+          <w:b/>
+          <w:bCs/>
+          <w:sz w:val="28"/>
+          <w:szCs w:val="24"/>
+          <w:lang w:val="en-US"/>
+        </w:rPr>
+        <w:t>.... /</w:t>
+      </w:r>
+      <w:proofErr w:type="spellStart"/>
+      <w:r>
+        <w:rPr>
+          <w:b/>
+          <w:bCs/>
+          <w:sz w:val="28"/>
+          <w:szCs w:val="24"/>
+          <w:lang w:val="en-US"/>
+        </w:rPr>
+        <w:t>api</w:t>
+      </w:r>
+      <w:proofErr w:type="spellEnd"/>
+      <w:r>
+        <w:rPr>
+          <w:b/>
+          <w:bCs/>
+          <w:sz w:val="28"/>
+          <w:szCs w:val="24"/>
+          <w:lang w:val="en-US"/>
+        </w:rPr>
+        <w:t>/admin</w:t>
       </w:r>
       <w:r>
         <w:rPr>
@@ -791,17 +1007,30 @@
           <w:szCs w:val="24"/>
           <w:lang w:val="en-US"/>
         </w:rPr>
-        <w:t>/crear</w:t>
-      </w:r>
-    </w:p>
-    <w:p>
-      <w:pPr>
-        <w:rPr>
-          <w:lang w:val="es-ES"/>
-        </w:rPr>
-      </w:pPr>
-      <w:r>
-        <w:rPr>
+        <w:t>/</w:t>
+      </w:r>
+      <w:proofErr w:type="spellStart"/>
+      <w:r>
+        <w:rPr>
+          <w:b/>
+          <w:bCs/>
+          <w:sz w:val="28"/>
+          <w:szCs w:val="24"/>
+          <w:lang w:val="en-US"/>
+        </w:rPr>
+        <w:t>crear</w:t>
+      </w:r>
+      <w:proofErr w:type="spellEnd"/>
+    </w:p>
+    <w:p>
+      <w:pPr>
+        <w:rPr>
+          <w:lang w:val="es-ES"/>
+        </w:rPr>
+      </w:pPr>
+      <w:r>
+        <w:rPr>
+          <w:noProof/>
           <w:lang w:val="es-ES"/>
         </w:rPr>
         <w:drawing>
@@ -848,23 +1077,32 @@
           <w:lang w:val="en-US"/>
         </w:rPr>
       </w:pPr>
-      <w:r>
-        <w:rPr>
-          <w:lang w:val="en-US"/>
-        </w:rPr>
-        <w:t>Reducir Stock Material</w:t>
-      </w:r>
-    </w:p>
-    <w:p>
-      <w:pPr>
-        <w:rPr>
-          <w:b/>
-          <w:bCs/>
-          <w:sz w:val="28"/>
-          <w:szCs w:val="24"/>
-          <w:lang w:val="en-US"/>
-        </w:rPr>
-      </w:pPr>
+      <w:proofErr w:type="spellStart"/>
+      <w:r>
+        <w:rPr>
+          <w:lang w:val="en-US"/>
+        </w:rPr>
+        <w:t>Reducir</w:t>
+      </w:r>
+      <w:proofErr w:type="spellEnd"/>
+      <w:r>
+        <w:rPr>
+          <w:lang w:val="en-US"/>
+        </w:rPr>
+        <w:t xml:space="preserve"> Stock Material</w:t>
+      </w:r>
+    </w:p>
+    <w:p>
+      <w:pPr>
+        <w:rPr>
+          <w:b/>
+          <w:bCs/>
+          <w:sz w:val="28"/>
+          <w:szCs w:val="24"/>
+          <w:lang w:val="en-US"/>
+        </w:rPr>
+      </w:pPr>
+      <w:proofErr w:type="gramStart"/>
       <w:r>
         <w:rPr>
           <w:b/>
@@ -885,15 +1123,38 @@
         </w:rPr>
         <w:t>PATCH</w:t>
       </w:r>
-      <w:r>
-        <w:rPr>
-          <w:b/>
-          <w:bCs/>
-          <w:sz w:val="28"/>
-          <w:szCs w:val="24"/>
-          <w:lang w:val="en-US"/>
-        </w:rPr>
-        <w:t>.... /api/admin</w:t>
+      <w:proofErr w:type="gramEnd"/>
+      <w:r>
+        <w:rPr>
+          <w:b/>
+          <w:bCs/>
+          <w:sz w:val="28"/>
+          <w:szCs w:val="24"/>
+          <w:lang w:val="en-US"/>
+        </w:rPr>
+        <w:t>.... /</w:t>
+      </w:r>
+      <w:proofErr w:type="spellStart"/>
+      <w:r>
+        <w:rPr>
+          <w:b/>
+          <w:bCs/>
+          <w:sz w:val="28"/>
+          <w:szCs w:val="24"/>
+          <w:lang w:val="en-US"/>
+        </w:rPr>
+        <w:t>api</w:t>
+      </w:r>
+      <w:proofErr w:type="spellEnd"/>
+      <w:r>
+        <w:rPr>
+          <w:b/>
+          <w:bCs/>
+          <w:sz w:val="28"/>
+          <w:szCs w:val="24"/>
+          <w:lang w:val="en-US"/>
+        </w:rPr>
+        <w:t>/admin</w:t>
       </w:r>
       <w:r>
         <w:rPr>
@@ -913,7 +1174,29 @@
           <w:szCs w:val="24"/>
           <w:lang w:val="en-US"/>
         </w:rPr>
-        <w:t>/reducir/{id}/stock</w:t>
+        <w:t>/</w:t>
+      </w:r>
+      <w:proofErr w:type="spellStart"/>
+      <w:r>
+        <w:rPr>
+          <w:b/>
+          <w:bCs/>
+          <w:sz w:val="28"/>
+          <w:szCs w:val="24"/>
+          <w:lang w:val="en-US"/>
+        </w:rPr>
+        <w:t>reducir</w:t>
+      </w:r>
+      <w:proofErr w:type="spellEnd"/>
+      <w:r>
+        <w:rPr>
+          <w:b/>
+          <w:bCs/>
+          <w:sz w:val="28"/>
+          <w:szCs w:val="24"/>
+          <w:lang w:val="en-US"/>
+        </w:rPr>
+        <w:t>/{id}/stock</w:t>
       </w:r>
     </w:p>
     <w:p>
@@ -995,21 +1278,36 @@
     <w:p>
       <w:pPr>
         <w:pStyle w:val="Ttulo1"/>
-      </w:pPr>
-      <w:r>
-        <w:t>Aumentar Stock Material</w:t>
-      </w:r>
-    </w:p>
-    <w:p>
-      <w:pPr>
-        <w:rPr>
-          <w:b/>
-          <w:bCs/>
-          <w:sz w:val="28"/>
-          <w:szCs w:val="24"/>
-          <w:lang w:val="en-US"/>
-        </w:rPr>
-      </w:pPr>
+        <w:rPr>
+          <w:lang w:val="en-US"/>
+        </w:rPr>
+      </w:pPr>
+      <w:proofErr w:type="spellStart"/>
+      <w:r>
+        <w:rPr>
+          <w:lang w:val="en-US"/>
+        </w:rPr>
+        <w:t>Aumentar</w:t>
+      </w:r>
+      <w:proofErr w:type="spellEnd"/>
+      <w:r>
+        <w:rPr>
+          <w:lang w:val="en-US"/>
+        </w:rPr>
+        <w:t xml:space="preserve"> Stock Material</w:t>
+      </w:r>
+    </w:p>
+    <w:p>
+      <w:pPr>
+        <w:rPr>
+          <w:b/>
+          <w:bCs/>
+          <w:sz w:val="28"/>
+          <w:szCs w:val="24"/>
+          <w:lang w:val="en-US"/>
+        </w:rPr>
+      </w:pPr>
+      <w:proofErr w:type="gramStart"/>
       <w:r>
         <w:rPr>
           <w:b/>
@@ -1030,15 +1328,38 @@
         </w:rPr>
         <w:t>PATCH</w:t>
       </w:r>
-      <w:r>
-        <w:rPr>
-          <w:b/>
-          <w:bCs/>
-          <w:sz w:val="28"/>
-          <w:szCs w:val="24"/>
-          <w:lang w:val="en-US"/>
-        </w:rPr>
-        <w:t>.... /api/admin</w:t>
+      <w:proofErr w:type="gramEnd"/>
+      <w:r>
+        <w:rPr>
+          <w:b/>
+          <w:bCs/>
+          <w:sz w:val="28"/>
+          <w:szCs w:val="24"/>
+          <w:lang w:val="en-US"/>
+        </w:rPr>
+        <w:t>.... /</w:t>
+      </w:r>
+      <w:proofErr w:type="spellStart"/>
+      <w:r>
+        <w:rPr>
+          <w:b/>
+          <w:bCs/>
+          <w:sz w:val="28"/>
+          <w:szCs w:val="24"/>
+          <w:lang w:val="en-US"/>
+        </w:rPr>
+        <w:t>api</w:t>
+      </w:r>
+      <w:proofErr w:type="spellEnd"/>
+      <w:r>
+        <w:rPr>
+          <w:b/>
+          <w:bCs/>
+          <w:sz w:val="28"/>
+          <w:szCs w:val="24"/>
+          <w:lang w:val="en-US"/>
+        </w:rPr>
+        <w:t>/admin</w:t>
       </w:r>
       <w:r>
         <w:rPr>
@@ -1060,6 +1381,7 @@
         </w:rPr>
         <w:t>/</w:t>
       </w:r>
+      <w:proofErr w:type="spellStart"/>
       <w:r>
         <w:rPr>
           <w:b/>
@@ -1070,6 +1392,7 @@
         </w:rPr>
         <w:t>aumentar</w:t>
       </w:r>
+      <w:proofErr w:type="spellEnd"/>
       <w:r>
         <w:rPr>
           <w:b/>
@@ -1138,67 +1461,57 @@
           <w:bCs/>
           <w:sz w:val="28"/>
           <w:szCs w:val="24"/>
-          <w:lang w:val="en-US"/>
-        </w:rPr>
-        <w:t>URL:</w:t>
-      </w:r>
-      <w:r>
-        <w:rPr>
-          <w:b/>
-          <w:bCs/>
-          <w:sz w:val="28"/>
-          <w:szCs w:val="24"/>
-          <w:lang w:val="en-US"/>
-        </w:rPr>
-        <w:t>PATCH</w:t>
-      </w:r>
-      <w:r>
-        <w:rPr>
-          <w:b/>
-          <w:bCs/>
-          <w:sz w:val="28"/>
-          <w:szCs w:val="24"/>
-          <w:lang w:val="en-US"/>
-        </w:rPr>
-        <w:t>.... /api/admin</w:t>
-      </w:r>
-      <w:r>
-        <w:rPr>
-          <w:b/>
-          <w:bCs/>
-          <w:sz w:val="28"/>
-          <w:szCs w:val="24"/>
-          <w:lang w:val="en-US"/>
+        </w:rPr>
+        <w:t>URL:PATCH.... /api/</w:t>
+      </w:r>
+      <w:proofErr w:type="spellStart"/>
+      <w:r>
+        <w:rPr>
+          <w:b/>
+          <w:bCs/>
+          <w:sz w:val="28"/>
+          <w:szCs w:val="24"/>
+        </w:rPr>
+        <w:t>admin</w:t>
+      </w:r>
+      <w:proofErr w:type="spellEnd"/>
+      <w:r>
+        <w:rPr>
+          <w:b/>
+          <w:bCs/>
+          <w:sz w:val="28"/>
+          <w:szCs w:val="24"/>
+        </w:rPr>
+        <w:t>/material</w:t>
+      </w:r>
+      <w:r>
+        <w:rPr>
+          <w:b/>
+          <w:bCs/>
+          <w:lang w:val="es-ES"/>
         </w:rPr>
         <w:t>/</w:t>
       </w:r>
-      <w:r>
-        <w:rPr>
-          <w:b/>
-          <w:bCs/>
-          <w:sz w:val="28"/>
-          <w:szCs w:val="24"/>
-          <w:lang w:val="en-US"/>
-        </w:rPr>
-        <w:t>material</w:t>
-      </w:r>
-      <w:r>
-        <w:rPr>
-          <w:b/>
-          <w:bCs/>
-          <w:lang w:val="es-ES"/>
-        </w:rPr>
-        <w:t>/obtenerTodos</w:t>
-      </w:r>
-    </w:p>
-    <w:p>
-      <w:pPr>
-        <w:rPr>
-          <w:lang w:val="es-ES"/>
-        </w:rPr>
-      </w:pPr>
-      <w:r>
-        <w:rPr>
+      <w:proofErr w:type="spellStart"/>
+      <w:r>
+        <w:rPr>
+          <w:b/>
+          <w:bCs/>
+          <w:lang w:val="es-ES"/>
+        </w:rPr>
+        <w:t>obtenerTodos</w:t>
+      </w:r>
+      <w:proofErr w:type="spellEnd"/>
+    </w:p>
+    <w:p>
+      <w:pPr>
+        <w:rPr>
+          <w:lang w:val="es-ES"/>
+        </w:rPr>
+      </w:pPr>
+      <w:r>
+        <w:rPr>
+          <w:noProof/>
           <w:lang w:val="es-ES"/>
         </w:rPr>
         <w:drawing>
@@ -1254,46 +1567,34 @@
           <w:bCs/>
           <w:sz w:val="28"/>
           <w:szCs w:val="24"/>
-          <w:lang w:val="en-US"/>
-        </w:rPr>
-      </w:pPr>
-      <w:r>
-        <w:rPr>
-          <w:b/>
-          <w:bCs/>
-          <w:sz w:val="28"/>
-          <w:szCs w:val="24"/>
-          <w:lang w:val="en-US"/>
-        </w:rPr>
-        <w:t>URL:</w:t>
-      </w:r>
-      <w:r>
-        <w:rPr>
-          <w:b/>
-          <w:bCs/>
-          <w:sz w:val="28"/>
-          <w:szCs w:val="24"/>
-          <w:lang w:val="en-US"/>
-        </w:rPr>
-        <w:t>PATCH</w:t>
-      </w:r>
-      <w:r>
-        <w:rPr>
-          <w:b/>
-          <w:bCs/>
-          <w:sz w:val="28"/>
-          <w:szCs w:val="24"/>
-          <w:lang w:val="en-US"/>
-        </w:rPr>
-        <w:t>.... /api/admin</w:t>
-      </w:r>
-      <w:r>
-        <w:rPr>
-          <w:b/>
-          <w:bCs/>
-          <w:sz w:val="28"/>
-          <w:szCs w:val="24"/>
-          <w:lang w:val="en-US"/>
+        </w:rPr>
+      </w:pPr>
+      <w:r>
+        <w:rPr>
+          <w:b/>
+          <w:bCs/>
+          <w:sz w:val="28"/>
+          <w:szCs w:val="24"/>
+        </w:rPr>
+        <w:t>URL:PATCH.... /api/</w:t>
+      </w:r>
+      <w:proofErr w:type="spellStart"/>
+      <w:r>
+        <w:rPr>
+          <w:b/>
+          <w:bCs/>
+          <w:sz w:val="28"/>
+          <w:szCs w:val="24"/>
+        </w:rPr>
+        <w:t>admin</w:t>
+      </w:r>
+      <w:proofErr w:type="spellEnd"/>
+      <w:r>
+        <w:rPr>
+          <w:b/>
+          <w:bCs/>
+          <w:sz w:val="28"/>
+          <w:szCs w:val="24"/>
         </w:rPr>
         <w:t>/material/mod/{id}</w:t>
       </w:r>
@@ -1328,6 +1629,7 @@
       </w:pPr>
       <w:r>
         <w:rPr>
+          <w:noProof/>
           <w:lang w:val="es-ES"/>
         </w:rPr>
         <w:drawing>
@@ -1388,6 +1690,7 @@
       </w:pPr>
       <w:r>
         <w:rPr>
+          <w:noProof/>
           <w:lang w:val="es-ES"/>
         </w:rPr>
         <w:drawing>
@@ -1487,8 +1790,19 @@
           <w:sz w:val="28"/>
           <w:szCs w:val="24"/>
         </w:rPr>
-        <w:t>/api/admin</w:t>
-      </w:r>
+        <w:t>/api/</w:t>
+      </w:r>
+      <w:proofErr w:type="spellStart"/>
+      <w:r>
+        <w:rPr>
+          <w:b/>
+          <w:bCs/>
+          <w:sz w:val="28"/>
+          <w:szCs w:val="24"/>
+        </w:rPr>
+        <w:t>admin</w:t>
+      </w:r>
+      <w:proofErr w:type="spellEnd"/>
       <w:r>
         <w:rPr>
           <w:b/>
@@ -1612,94 +1926,122 @@
           <w:lang w:val="es-ES"/>
         </w:rPr>
       </w:pPr>
-      <w:r>
-        <w:rPr>
-          <w:lang w:val="es-ES"/>
-        </w:rPr>
-        <w:t>PedidoCrearReqDTO(</w:t>
-      </w:r>
-      <w:r>
-        <w:rPr>
-          <w:lang w:val="es-ES"/>
-        </w:rPr>
-        <w:br/>
-        <w:t xml:space="preserve">        List&lt;DetallePedidoReqDTO&gt; listProductos</w:t>
-      </w:r>
-    </w:p>
-    <w:p>
-      <w:pPr>
-        <w:jc w:val="left"/>
-      </w:pPr>
-      <w:r>
-        <w:rPr>
-          <w:lang w:val="es-ES"/>
-        </w:rPr>
-        <w:t>)</w:t>
-      </w:r>
-      <w:r>
-        <w:rPr>
-          <w:lang w:val="es-ES"/>
-        </w:rPr>
-        <w:t xml:space="preserve"> </w:t>
-      </w:r>
-      <w:r>
-        <w:rPr>
-          <w:lang w:val="es-ES"/>
-        </w:rPr>
-        <w:tab/>
-      </w:r>
-      <w:r>
-        <w:rPr>
-          <w:lang w:val="es-ES"/>
-        </w:rPr>
-        <w:sym w:font="Wingdings" w:char="F0E0"/>
-      </w:r>
-      <w:r>
-        <w:rPr>
-          <w:lang w:val="es-ES"/>
-        </w:rPr>
-        <w:t xml:space="preserve"> </w:t>
-      </w:r>
-      <w:r>
-        <w:rPr>
-          <w:lang w:val="es-ES"/>
-        </w:rPr>
-        <w:tab/>
-      </w:r>
-      <w:r>
-        <w:rPr>
-          <w:lang w:val="es-ES"/>
-        </w:rPr>
-        <w:tab/>
-      </w:r>
-      <w:r>
-        <w:t>DetallePedidoReqDTO(</w:t>
-      </w:r>
-      <w:r>
+      <w:proofErr w:type="spellStart"/>
+      <w:proofErr w:type="gramStart"/>
+      <w:r>
+        <w:rPr>
+          <w:lang w:val="es-ES"/>
+        </w:rPr>
+        <w:t>PedidoCrearReqDTO</w:t>
+      </w:r>
+      <w:proofErr w:type="spellEnd"/>
+      <w:r>
+        <w:rPr>
+          <w:lang w:val="es-ES"/>
+        </w:rPr>
+        <w:t>(</w:t>
+      </w:r>
+      <w:proofErr w:type="gramEnd"/>
+      <w:r>
+        <w:rPr>
+          <w:lang w:val="es-ES"/>
+        </w:rPr>
         <w:br/>
         <w:t xml:space="preserve">        </w:t>
       </w:r>
-      <w:r>
+      <w:proofErr w:type="spellStart"/>
+      <w:r>
+        <w:rPr>
+          <w:lang w:val="es-ES"/>
+        </w:rPr>
+        <w:t>List</w:t>
+      </w:r>
+      <w:proofErr w:type="spellEnd"/>
+      <w:r>
+        <w:rPr>
+          <w:lang w:val="es-ES"/>
+        </w:rPr>
+        <w:t>&lt;</w:t>
+      </w:r>
+      <w:proofErr w:type="spellStart"/>
+      <w:r>
+        <w:rPr>
+          <w:lang w:val="es-ES"/>
+        </w:rPr>
+        <w:t>DetallePedidoReqDTO</w:t>
+      </w:r>
+      <w:proofErr w:type="spellEnd"/>
+      <w:r>
+        <w:rPr>
+          <w:lang w:val="es-ES"/>
+        </w:rPr>
+        <w:t xml:space="preserve">&gt; </w:t>
+      </w:r>
+      <w:proofErr w:type="spellStart"/>
+      <w:r>
+        <w:rPr>
+          <w:lang w:val="es-ES"/>
+        </w:rPr>
+        <w:t>listProductos</w:t>
+      </w:r>
+      <w:proofErr w:type="spellEnd"/>
+    </w:p>
+    <w:p>
+      <w:pPr>
+        <w:jc w:val="left"/>
+      </w:pPr>
+      <w:r>
+        <w:rPr>
+          <w:lang w:val="es-ES"/>
+        </w:rPr>
+        <w:t>)</w:t>
+      </w:r>
+      <w:r>
+        <w:rPr>
+          <w:lang w:val="es-ES"/>
+        </w:rPr>
+        <w:t xml:space="preserve"> </w:t>
+      </w:r>
+      <w:r>
+        <w:rPr>
+          <w:lang w:val="es-ES"/>
+        </w:rPr>
         <w:tab/>
       </w:r>
       <w:r>
+        <w:rPr>
+          <w:lang w:val="es-ES"/>
+        </w:rPr>
+        <w:sym w:font="Wingdings" w:char="F0E0"/>
+      </w:r>
+      <w:r>
+        <w:rPr>
+          <w:lang w:val="es-ES"/>
+        </w:rPr>
+        <w:t xml:space="preserve"> </w:t>
+      </w:r>
+      <w:r>
+        <w:rPr>
+          <w:lang w:val="es-ES"/>
+        </w:rPr>
         <w:tab/>
       </w:r>
       <w:r>
+        <w:rPr>
+          <w:lang w:val="es-ES"/>
+        </w:rPr>
         <w:tab/>
       </w:r>
-      <w:r>
-        <w:tab/>
-      </w:r>
-      <w:r>
-        <w:t>Long</w:t>
-      </w:r>
-      <w:r>
-        <w:t xml:space="preserve"> </w:t>
-      </w:r>
-      <w:r>
-        <w:t>id,</w:t>
-      </w:r>
+      <w:proofErr w:type="spellStart"/>
+      <w:proofErr w:type="gramStart"/>
+      <w:r>
+        <w:t>DetallePedidoReqDTO</w:t>
+      </w:r>
+      <w:proofErr w:type="spellEnd"/>
+      <w:r>
+        <w:t>(</w:t>
+      </w:r>
+      <w:proofErr w:type="gramEnd"/>
       <w:r>
         <w:br/>
         <w:t xml:space="preserve">        </w:t>
@@ -1717,8 +2059,35 @@
         <w:tab/>
       </w:r>
       <w:r>
+        <w:t>Long</w:t>
+      </w:r>
+      <w:r>
+        <w:t xml:space="preserve"> </w:t>
+      </w:r>
+      <w:r>
+        <w:t>id,</w:t>
+      </w:r>
+      <w:r>
+        <w:br/>
+        <w:t xml:space="preserve">        </w:t>
+      </w:r>
+      <w:r>
+        <w:tab/>
+      </w:r>
+      <w:r>
+        <w:tab/>
+      </w:r>
+      <w:r>
+        <w:tab/>
+      </w:r>
+      <w:r>
+        <w:tab/>
+      </w:r>
+      <w:proofErr w:type="spellStart"/>
+      <w:r>
         <w:t>int</w:t>
       </w:r>
+      <w:proofErr w:type="spellEnd"/>
       <w:r>
         <w:t xml:space="preserve"> </w:t>
       </w:r>
@@ -1771,21 +2140,6 @@
     <w:p>
       <w:pPr>
         <w:jc w:val="left"/>
-        <w:rPr>
-          <w:lang w:val="es-ES"/>
-        </w:rPr>
-      </w:pPr>
-    </w:p>
-    <w:p>
-      <w:pPr>
-        <w:jc w:val="left"/>
-        <w:rPr>
-          <w:lang w:val="es-ES"/>
-        </w:rPr>
-      </w:pPr>
-    </w:p>
-    <w:p>
-      <w:pPr>
         <w:rPr>
           <w:lang w:val="es-ES"/>
         </w:rPr>
@@ -1818,7 +2172,7 @@
 </file>
 
 <file path=word/styles.xml><?xml version="1.0" encoding="utf-8"?>
-<w:styles xmlns:mc="http://schemas.openxmlformats.org/markup-compatibility/2006" xmlns:r="http://schemas.openxmlformats.org/officeDocument/2006/relationships" xmlns:w="http://schemas.openxmlformats.org/wordprocessingml/2006/main" xmlns:w14="http://schemas.microsoft.com/office/word/2010/wordml" xmlns:w15="http://schemas.microsoft.com/office/word/2012/wordml" xmlns:w16cex="http://schemas.microsoft.com/office/word/2018/wordml/cex" xmlns:w16cid="http://schemas.microsoft.com/office/word/2016/wordml/cid" xmlns:w16="http://schemas.microsoft.com/office/word/2018/wordml" xmlns:w16du="http://schemas.microsoft.com/office/word/2023/wordml/word16du" xmlns:w16sdtdh="http://schemas.microsoft.com/office/word/2020/wordml/sdtdatahash" xmlns:w16sdtfl="http://schemas.microsoft.com/office/word/2024/wordml/sdtformatlock" xmlns:w16se="http://schemas.microsoft.com/office/word/2015/wordml/symex" mc:Ignorable="w14 w15 w16se w16cid w16 w16cex w16sdtdh w16sdtfl w16du">
+<w:styles xmlns:mc="http://schemas.openxmlformats.org/markup-compatibility/2006" xmlns:r="http://schemas.openxmlformats.org/officeDocument/2006/relationships" xmlns:w="http://schemas.openxmlformats.org/wordprocessingml/2006/main" xmlns:w14="http://schemas.microsoft.com/office/word/2010/wordml" xmlns:w15="http://schemas.microsoft.com/office/word/2012/wordml" xmlns:w16cex="http://schemas.microsoft.com/office/word/2018/wordml/cex" xmlns:w16cid="http://schemas.microsoft.com/office/word/2016/wordml/cid" xmlns:w16="http://schemas.microsoft.com/office/word/2018/wordml" xmlns:w16sdtdh="http://schemas.microsoft.com/office/word/2020/wordml/sdtdatahash" xmlns:w16se="http://schemas.microsoft.com/office/word/2015/wordml/symex" mc:Ignorable="w14 w15 w16se w16cid w16 w16cex w16sdtdh">
   <w:docDefaults>
     <w:rPrDefault>
       <w:rPr>
@@ -2434,6 +2788,7 @@
   <w:style w:type="character" w:default="1" w:styleId="Fuentedeprrafopredeter">
     <w:name w:val="Default Paragraph Font"/>
     <w:uiPriority w:val="1"/>
+    <w:semiHidden/>
     <w:unhideWhenUsed/>
   </w:style>
   <w:style w:type="table" w:default="1" w:styleId="Tablanormal">

</xml_diff>